<commit_message>
General updates for Conversational sprint
</commit_message>
<xml_diff>
--- a/Docs/ScaffoldDecisionTreeDataStructure.docx
+++ b/Docs/ScaffoldDecisionTreeDataStructure.docx
@@ -33,7 +33,7 @@
         <w:rPr>
           <w:noProof/>
         </w:rPr>
-        <w:t>Tuesday, October 20, 2020</w:t>
+        <w:t>Thursday, October 22, 2020</w:t>
       </w:r>
       <w:r>
         <w:fldChar w:fldCharType="end"/>
@@ -50,6 +50,171 @@
         <w:t>Each block on the display acts as a node on the chain, the main text is currently referred to as the question, the connecting points are referred to as input and output sockets, and each output socket can be associated with text, which is currently referred to as an answer.</w:t>
       </w:r>
     </w:p>
+    <w:p/>
+    <w:p>
+      <w:pPr>
+        <w:pStyle w:val="Heading2"/>
+      </w:pPr>
+      <w:r>
+        <w:t>Object Model</w:t>
+      </w:r>
+    </w:p>
+    <w:p>
+      <w:r>
+        <w:t>Following is the general object model of this file. See each section for detailed descriptions.</w:t>
+      </w:r>
+    </w:p>
+    <w:p/>
+    <w:p>
+      <w:pPr>
+        <w:pStyle w:val="ListParagraph"/>
+        <w:numPr>
+          <w:ilvl w:val="0"/>
+          <w:numId w:val="3"/>
+        </w:numPr>
+      </w:pPr>
+      <w:proofErr w:type="spellStart"/>
+      <w:r>
+        <w:t>NodeFile</w:t>
+      </w:r>
+      <w:proofErr w:type="spellEnd"/>
+      <w:r>
+        <w:t>.</w:t>
+      </w:r>
+    </w:p>
+    <w:p>
+      <w:pPr>
+        <w:pStyle w:val="ListParagraph"/>
+        <w:numPr>
+          <w:ilvl w:val="1"/>
+          <w:numId w:val="3"/>
+        </w:numPr>
+        <w:ind w:left="1080"/>
+      </w:pPr>
+      <w:r>
+        <w:t>Node</w:t>
+      </w:r>
+      <w:r>
+        <w:t xml:space="preserve"> Collection</w:t>
+      </w:r>
+      <w:r>
+        <w:t>.</w:t>
+      </w:r>
+    </w:p>
+    <w:p>
+      <w:pPr>
+        <w:pStyle w:val="ListParagraph"/>
+        <w:numPr>
+          <w:ilvl w:val="2"/>
+          <w:numId w:val="3"/>
+        </w:numPr>
+        <w:ind w:left="1440"/>
+      </w:pPr>
+      <w:r>
+        <w:t>Node Object.</w:t>
+      </w:r>
+    </w:p>
+    <w:p>
+      <w:pPr>
+        <w:pStyle w:val="ListParagraph"/>
+        <w:numPr>
+          <w:ilvl w:val="3"/>
+          <w:numId w:val="3"/>
+        </w:numPr>
+        <w:ind w:left="1800"/>
+      </w:pPr>
+      <w:r>
+        <w:t>Node Properties.</w:t>
+      </w:r>
+    </w:p>
+    <w:p>
+      <w:pPr>
+        <w:pStyle w:val="ListParagraph"/>
+        <w:numPr>
+          <w:ilvl w:val="3"/>
+          <w:numId w:val="3"/>
+        </w:numPr>
+        <w:ind w:left="1800"/>
+      </w:pPr>
+      <w:r>
+        <w:t>Socket Collection.</w:t>
+      </w:r>
+    </w:p>
+    <w:p>
+      <w:pPr>
+        <w:pStyle w:val="ListParagraph"/>
+        <w:numPr>
+          <w:ilvl w:val="4"/>
+          <w:numId w:val="3"/>
+        </w:numPr>
+        <w:ind w:left="2160"/>
+      </w:pPr>
+      <w:r>
+        <w:t>Socket Object.</w:t>
+      </w:r>
+    </w:p>
+    <w:p>
+      <w:pPr>
+        <w:pStyle w:val="ListParagraph"/>
+        <w:numPr>
+          <w:ilvl w:val="5"/>
+          <w:numId w:val="3"/>
+        </w:numPr>
+        <w:ind w:left="2520"/>
+      </w:pPr>
+      <w:r>
+        <w:t>Socket Properties.</w:t>
+      </w:r>
+    </w:p>
+    <w:p>
+      <w:pPr>
+        <w:pStyle w:val="ListParagraph"/>
+        <w:numPr>
+          <w:ilvl w:val="1"/>
+          <w:numId w:val="3"/>
+        </w:numPr>
+        <w:ind w:left="1080"/>
+      </w:pPr>
+      <w:r>
+        <w:t>Resource</w:t>
+      </w:r>
+      <w:r>
+        <w:t xml:space="preserve"> Collection.</w:t>
+      </w:r>
+    </w:p>
+    <w:p>
+      <w:pPr>
+        <w:pStyle w:val="ListParagraph"/>
+        <w:numPr>
+          <w:ilvl w:val="2"/>
+          <w:numId w:val="3"/>
+        </w:numPr>
+        <w:ind w:left="1440"/>
+      </w:pPr>
+      <w:r>
+        <w:t>Resource</w:t>
+      </w:r>
+      <w:r>
+        <w:t xml:space="preserve"> Object.</w:t>
+      </w:r>
+    </w:p>
+    <w:p>
+      <w:pPr>
+        <w:pStyle w:val="ListParagraph"/>
+        <w:numPr>
+          <w:ilvl w:val="3"/>
+          <w:numId w:val="3"/>
+        </w:numPr>
+        <w:ind w:left="1800"/>
+      </w:pPr>
+      <w:r>
+        <w:t>Resource</w:t>
+      </w:r>
+      <w:r>
+        <w:t xml:space="preserve"> Properties.</w:t>
+      </w:r>
+    </w:p>
+    <w:p/>
     <w:p>
       <w:r>
         <w:t>The data underlying the visual layout is strictly structured, adhering to the following specification.</w:t>
@@ -60,7 +225,87 @@
       <w:pPr>
         <w:pStyle w:val="Heading2"/>
       </w:pPr>
-      <w:r>
+      <w:proofErr w:type="spellStart"/>
+      <w:r>
+        <w:t>NodeFile</w:t>
+      </w:r>
+      <w:proofErr w:type="spellEnd"/>
+      <w:r>
+        <w:t xml:space="preserve"> Object</w:t>
+      </w:r>
+    </w:p>
+    <w:p>
+      <w:r>
+        <w:t>The entire file is a single object with the following properties.</w:t>
+      </w:r>
+    </w:p>
+    <w:p>
+      <w:pPr>
+        <w:pStyle w:val="ListParagraph"/>
+        <w:numPr>
+          <w:ilvl w:val="0"/>
+          <w:numId w:val="2"/>
+        </w:numPr>
+      </w:pPr>
+      <w:r>
+        <w:t>Node Collection. General structure of nodes, sockets, connections, and properties.</w:t>
+      </w:r>
+    </w:p>
+    <w:p>
+      <w:pPr>
+        <w:pStyle w:val="ListParagraph"/>
+        <w:numPr>
+          <w:ilvl w:val="0"/>
+          <w:numId w:val="2"/>
+        </w:numPr>
+      </w:pPr>
+      <w:r>
+        <w:t>Resource</w:t>
+      </w:r>
+      <w:r>
+        <w:t xml:space="preserve"> Collection. Single-instance storage of loaded media</w:t>
+      </w:r>
+      <w:r>
+        <w:t xml:space="preserve"> and other resource assets</w:t>
+      </w:r>
+      <w:r>
+        <w:t xml:space="preserve">. Each </w:t>
+      </w:r>
+      <w:r>
+        <w:t>resource</w:t>
+      </w:r>
+      <w:r>
+        <w:t xml:space="preserve"> entry is identified with a GUID </w:t>
+      </w:r>
+      <w:r>
+        <w:t xml:space="preserve">Ticket property, a reference link, </w:t>
+      </w:r>
+      <w:r>
+        <w:t xml:space="preserve">and </w:t>
+      </w:r>
+      <w:r>
+        <w:t xml:space="preserve">optional Data URI for </w:t>
+      </w:r>
+      <w:r>
+        <w:t xml:space="preserve">support of </w:t>
+      </w:r>
+      <w:r>
+        <w:t xml:space="preserve">embedded </w:t>
+      </w:r>
+      <w:r>
+        <w:t>data</w:t>
+      </w:r>
+      <w:r>
+        <w:t>.</w:t>
+      </w:r>
+    </w:p>
+    <w:p/>
+    <w:p>
+      <w:pPr>
+        <w:pStyle w:val="Heading2"/>
+      </w:pPr>
+      <w:r>
+        <w:lastRenderedPageBreak/>
         <w:t>Node Collection</w:t>
       </w:r>
     </w:p>
@@ -112,7 +357,15 @@
         <w:t>.</w:t>
       </w:r>
       <w:r>
-        <w:t xml:space="preserve"> Notice that in addition to the base level of properties listed for the node, there are permanent property definitions defined for the same node in the Properties collection. The difference between node-level properties and permanent properties defined in the Properties collection has to do with whether the properties have been defined on the programming object named NodeItem.</w:t>
+        <w:t xml:space="preserve"> Notice that in addition to the base level of properties listed for the node, there are permanent property definitions defined for the same node in the Properties collection. The difference between node-level properties and permanent properties defined in the Properties collection has to do with whether the properties have been defined on the programming object named </w:t>
+      </w:r>
+      <w:proofErr w:type="spellStart"/>
+      <w:r>
+        <w:t>NodeItem</w:t>
+      </w:r>
+      <w:proofErr w:type="spellEnd"/>
+      <w:r>
+        <w:t>.</w:t>
       </w:r>
     </w:p>
     <w:p/>
@@ -220,7 +473,15 @@
           </w:tcPr>
           <w:p>
             <w:r>
-              <w:t>Time to delay, in seconds, when the node is set to NodeType.Delay.</w:t>
+              <w:t xml:space="preserve">Time to delay, in seconds, when the node is set to </w:t>
+            </w:r>
+            <w:proofErr w:type="spellStart"/>
+            <w:r>
+              <w:t>NodeType.Delay</w:t>
+            </w:r>
+            <w:proofErr w:type="spellEnd"/>
+            <w:r>
+              <w:t>.</w:t>
             </w:r>
           </w:p>
         </w:tc>
@@ -263,9 +524,11 @@
             <w:tcW w:w="0" w:type="auto"/>
           </w:tcPr>
           <w:p>
+            <w:proofErr w:type="spellStart"/>
             <w:r>
               <w:t>NodeColor</w:t>
             </w:r>
+            <w:proofErr w:type="spellEnd"/>
           </w:p>
         </w:tc>
         <w:tc>
@@ -295,9 +558,11 @@
             <w:tcW w:w="0" w:type="auto"/>
           </w:tcPr>
           <w:p>
+            <w:proofErr w:type="spellStart"/>
             <w:r>
               <w:t>NodeTextColor</w:t>
             </w:r>
+            <w:proofErr w:type="spellEnd"/>
           </w:p>
         </w:tc>
         <w:tc>
@@ -327,9 +592,11 @@
             <w:tcW w:w="0" w:type="auto"/>
           </w:tcPr>
           <w:p>
+            <w:proofErr w:type="spellStart"/>
             <w:r>
               <w:t>NodeType</w:t>
             </w:r>
+            <w:proofErr w:type="spellEnd"/>
           </w:p>
         </w:tc>
         <w:tc>
@@ -390,7 +657,6 @@
               </w:numPr>
             </w:pPr>
             <w:r>
-              <w:lastRenderedPageBreak/>
               <w:t>Delay. Pause for a specified delay then continue.</w:t>
             </w:r>
           </w:p>
@@ -415,7 +681,6 @@
           </w:tcPr>
           <w:p>
             <w:r>
-              <w:lastRenderedPageBreak/>
               <w:t>Properties</w:t>
             </w:r>
           </w:p>
@@ -501,9 +766,11 @@
             <w:tcW w:w="0" w:type="auto"/>
           </w:tcPr>
           <w:p>
+            <w:proofErr w:type="spellStart"/>
             <w:r>
               <w:t>guid</w:t>
             </w:r>
+            <w:proofErr w:type="spellEnd"/>
           </w:p>
         </w:tc>
         <w:tc>
@@ -523,9 +790,11 @@
             <w:tcW w:w="0" w:type="auto"/>
           </w:tcPr>
           <w:p>
+            <w:proofErr w:type="spellStart"/>
             <w:r>
               <w:t>TitleHeight</w:t>
             </w:r>
+            <w:proofErr w:type="spellEnd"/>
           </w:p>
         </w:tc>
         <w:tc>
@@ -558,9 +827,11 @@
             <w:tcW w:w="0" w:type="auto"/>
           </w:tcPr>
           <w:p>
+            <w:proofErr w:type="spellStart"/>
             <w:r>
               <w:t>TitleProperty</w:t>
             </w:r>
+            <w:proofErr w:type="spellEnd"/>
           </w:p>
         </w:tc>
         <w:tc>
@@ -686,9 +957,11 @@
             <w:tcW w:w="0" w:type="auto"/>
           </w:tcPr>
           <w:p>
+            <w:proofErr w:type="spellStart"/>
             <w:r>
               <w:t>ZOrder</w:t>
             </w:r>
+            <w:proofErr w:type="spellEnd"/>
           </w:p>
         </w:tc>
         <w:tc>
@@ -719,6 +992,7 @@
         <w:pStyle w:val="Heading2"/>
       </w:pPr>
       <w:r>
+        <w:lastRenderedPageBreak/>
         <w:t>Socket Collection</w:t>
       </w:r>
     </w:p>
@@ -761,13 +1035,29 @@
         <w:t>Each socket has a number of well-defined properties.</w:t>
       </w:r>
       <w:r>
-        <w:t xml:space="preserve"> Notice in addition to there being base properties on the Socket object, you will also find permanently defined properties on the Socket.Properties collection. The difference between whether a property is </w:t>
+        <w:t xml:space="preserve"> Notice in addition to there being base properties on the Socket object, you will also find permanently defined properties on the </w:t>
+      </w:r>
+      <w:proofErr w:type="spellStart"/>
+      <w:r>
+        <w:t>Socket.Properties</w:t>
+      </w:r>
+      <w:proofErr w:type="spellEnd"/>
+      <w:r>
+        <w:t xml:space="preserve"> collection. The difference between whether a property is </w:t>
       </w:r>
       <w:r>
         <w:t xml:space="preserve">considered to be </w:t>
       </w:r>
       <w:r>
-        <w:t>base or extended, in essence, is directly determined by whether or not a corresponding property is represented in the programming object named SocketItem.</w:t>
+        <w:t xml:space="preserve">base or extended, in essence, is directly determined by whether or not a corresponding property is represented in the programming object named </w:t>
+      </w:r>
+      <w:proofErr w:type="spellStart"/>
+      <w:r>
+        <w:t>SocketItem</w:t>
+      </w:r>
+      <w:proofErr w:type="spellEnd"/>
+      <w:r>
+        <w:t>.</w:t>
       </w:r>
     </w:p>
     <w:p/>
@@ -864,8 +1154,13 @@
             <w:tcW w:w="0" w:type="auto"/>
           </w:tcPr>
           <w:p>
-            <w:r>
-              <w:t>guid[]</w:t>
+            <w:proofErr w:type="spellStart"/>
+            <w:r>
+              <w:t>guid</w:t>
+            </w:r>
+            <w:proofErr w:type="spellEnd"/>
+            <w:r>
+              <w:t>[]</w:t>
             </w:r>
           </w:p>
         </w:tc>
@@ -950,9 +1245,11 @@
             <w:tcW w:w="0" w:type="auto"/>
           </w:tcPr>
           <w:p>
+            <w:proofErr w:type="spellStart"/>
             <w:r>
               <w:t>SocketMode</w:t>
             </w:r>
+            <w:proofErr w:type="spellEnd"/>
           </w:p>
         </w:tc>
         <w:tc>
@@ -982,9 +1279,11 @@
             <w:tcW w:w="0" w:type="auto"/>
           </w:tcPr>
           <w:p>
+            <w:proofErr w:type="spellStart"/>
             <w:r>
               <w:t>TextHeight</w:t>
             </w:r>
+            <w:proofErr w:type="spellEnd"/>
           </w:p>
         </w:tc>
         <w:tc>
@@ -1014,9 +1313,11 @@
             <w:tcW w:w="0" w:type="auto"/>
           </w:tcPr>
           <w:p>
+            <w:proofErr w:type="spellStart"/>
             <w:r>
               <w:t>TextWidth</w:t>
             </w:r>
+            <w:proofErr w:type="spellEnd"/>
           </w:p>
         </w:tc>
         <w:tc>
@@ -1046,9 +1347,11 @@
             <w:tcW w:w="0" w:type="auto"/>
           </w:tcPr>
           <w:p>
+            <w:proofErr w:type="spellStart"/>
             <w:r>
               <w:t>TextX</w:t>
             </w:r>
+            <w:proofErr w:type="spellEnd"/>
           </w:p>
         </w:tc>
         <w:tc>
@@ -1078,10 +1381,11 @@
             <w:tcW w:w="0" w:type="auto"/>
           </w:tcPr>
           <w:p>
-            <w:r>
-              <w:lastRenderedPageBreak/>
+            <w:proofErr w:type="spellStart"/>
+            <w:r>
               <w:t>TextY</w:t>
             </w:r>
+            <w:proofErr w:type="spellEnd"/>
           </w:p>
         </w:tc>
         <w:tc>
@@ -1121,9 +1425,11 @@
             <w:tcW w:w="0" w:type="auto"/>
           </w:tcPr>
           <w:p>
+            <w:proofErr w:type="spellStart"/>
             <w:r>
               <w:t>guid</w:t>
             </w:r>
+            <w:proofErr w:type="spellEnd"/>
           </w:p>
         </w:tc>
         <w:tc>
@@ -1143,9 +1449,11 @@
             <w:tcW w:w="0" w:type="auto"/>
           </w:tcPr>
           <w:p>
+            <w:proofErr w:type="spellStart"/>
             <w:r>
               <w:t>TitleProperty</w:t>
             </w:r>
+            <w:proofErr w:type="spellEnd"/>
           </w:p>
         </w:tc>
         <w:tc>
@@ -1306,6 +1614,7 @@
         <w:pStyle w:val="Heading2"/>
       </w:pPr>
       <w:r>
+        <w:lastRenderedPageBreak/>
         <w:t>Property Object</w:t>
       </w:r>
     </w:p>
@@ -1444,9 +1753,11 @@
             <w:tcW w:w="0" w:type="auto"/>
           </w:tcPr>
           <w:p>
+            <w:proofErr w:type="spellStart"/>
             <w:r>
               <w:t>StoryColorFill</w:t>
             </w:r>
+            <w:proofErr w:type="spellEnd"/>
           </w:p>
         </w:tc>
         <w:tc>
@@ -1476,9 +1787,11 @@
             <w:tcW w:w="0" w:type="auto"/>
           </w:tcPr>
           <w:p>
+            <w:proofErr w:type="spellStart"/>
             <w:r>
               <w:t>StoryColorOutline</w:t>
             </w:r>
+            <w:proofErr w:type="spellEnd"/>
           </w:p>
         </w:tc>
         <w:tc>
@@ -1508,9 +1821,11 @@
             <w:tcW w:w="0" w:type="auto"/>
           </w:tcPr>
           <w:p>
+            <w:proofErr w:type="spellStart"/>
             <w:r>
               <w:t>StoryColorText</w:t>
             </w:r>
+            <w:proofErr w:type="spellEnd"/>
           </w:p>
         </w:tc>
         <w:tc>
@@ -1540,9 +1855,11 @@
             <w:tcW w:w="0" w:type="auto"/>
           </w:tcPr>
           <w:p>
+            <w:proofErr w:type="spellStart"/>
             <w:r>
               <w:t>StoryFontName</w:t>
             </w:r>
+            <w:proofErr w:type="spellEnd"/>
           </w:p>
         </w:tc>
         <w:tc>
@@ -1572,9 +1889,11 @@
             <w:tcW w:w="0" w:type="auto"/>
           </w:tcPr>
           <w:p>
+            <w:proofErr w:type="spellStart"/>
             <w:r>
               <w:t>StoryFontSize</w:t>
             </w:r>
+            <w:proofErr w:type="spellEnd"/>
           </w:p>
         </w:tc>
         <w:tc>
@@ -1605,9 +1924,11 @@
           </w:tcPr>
           <w:p>
             <w:bookmarkStart w:id="0" w:name="_Hlk54081036"/>
+            <w:proofErr w:type="spellStart"/>
             <w:r>
               <w:t>StoryPageHorizontalPlacement</w:t>
             </w:r>
+            <w:proofErr w:type="spellEnd"/>
           </w:p>
         </w:tc>
         <w:tc>
@@ -1671,9 +1992,11 @@
             <w:tcW w:w="0" w:type="auto"/>
           </w:tcPr>
           <w:p>
+            <w:proofErr w:type="spellStart"/>
             <w:r>
               <w:t>StoryPageNumber</w:t>
             </w:r>
+            <w:proofErr w:type="spellEnd"/>
           </w:p>
         </w:tc>
         <w:tc>
@@ -1703,9 +2026,11 @@
             <w:tcW w:w="0" w:type="auto"/>
           </w:tcPr>
           <w:p>
+            <w:proofErr w:type="spellStart"/>
             <w:r>
               <w:t>StoryPageVerticalPlacement</w:t>
             </w:r>
+            <w:proofErr w:type="spellEnd"/>
           </w:p>
         </w:tc>
         <w:tc>
@@ -1768,10 +2093,11 @@
             <w:tcW w:w="0" w:type="auto"/>
           </w:tcPr>
           <w:p>
-            <w:r>
-              <w:lastRenderedPageBreak/>
+            <w:proofErr w:type="spellStart"/>
+            <w:r>
               <w:t>StoryPageWidth</w:t>
             </w:r>
+            <w:proofErr w:type="spellEnd"/>
           </w:p>
         </w:tc>
         <w:tc>
@@ -1801,9 +2127,11 @@
             <w:tcW w:w="0" w:type="auto"/>
           </w:tcPr>
           <w:p>
+            <w:proofErr w:type="spellStart"/>
             <w:r>
               <w:t>StoryPageX</w:t>
             </w:r>
+            <w:proofErr w:type="spellEnd"/>
           </w:p>
         </w:tc>
         <w:tc>
@@ -1833,9 +2161,11 @@
             <w:tcW w:w="0" w:type="auto"/>
           </w:tcPr>
           <w:p>
+            <w:proofErr w:type="spellStart"/>
             <w:r>
               <w:t>StoryPageY</w:t>
             </w:r>
+            <w:proofErr w:type="spellEnd"/>
           </w:p>
         </w:tc>
         <w:tc>
@@ -1865,9 +2195,11 @@
             <w:tcW w:w="0" w:type="auto"/>
           </w:tcPr>
           <w:p>
+            <w:proofErr w:type="spellStart"/>
             <w:r>
               <w:t>StoryShapeType</w:t>
             </w:r>
+            <w:proofErr w:type="spellEnd"/>
           </w:p>
         </w:tc>
         <w:tc>
@@ -1944,6 +2276,9 @@
         <w:gridCol w:w="4917"/>
       </w:tblGrid>
       <w:tr>
+        <w:trPr>
+          <w:tblHeader/>
+        </w:trPr>
         <w:tc>
           <w:tcPr>
             <w:tcW w:w="0" w:type="auto"/>
@@ -1961,6 +2296,7 @@
                 <w:b/>
                 <w:bCs/>
               </w:rPr>
+              <w:lastRenderedPageBreak/>
               <w:t>Name</w:t>
             </w:r>
           </w:p>
@@ -2078,9 +2414,11 @@
             <w:tcW w:w="0" w:type="auto"/>
           </w:tcPr>
           <w:p>
+            <w:proofErr w:type="spellStart"/>
             <w:r>
               <w:t>StoryColorFill</w:t>
             </w:r>
+            <w:proofErr w:type="spellEnd"/>
           </w:p>
         </w:tc>
         <w:tc>
@@ -2110,9 +2448,11 @@
             <w:tcW w:w="0" w:type="auto"/>
           </w:tcPr>
           <w:p>
+            <w:proofErr w:type="spellStart"/>
             <w:r>
               <w:t>StoryColorOutline</w:t>
             </w:r>
+            <w:proofErr w:type="spellEnd"/>
           </w:p>
         </w:tc>
         <w:tc>
@@ -2142,9 +2482,11 @@
             <w:tcW w:w="0" w:type="auto"/>
           </w:tcPr>
           <w:p>
+            <w:proofErr w:type="spellStart"/>
             <w:r>
               <w:t>StoryColorText</w:t>
             </w:r>
+            <w:proofErr w:type="spellEnd"/>
           </w:p>
         </w:tc>
         <w:tc>
@@ -2174,9 +2516,11 @@
             <w:tcW w:w="0" w:type="auto"/>
           </w:tcPr>
           <w:p>
+            <w:proofErr w:type="spellStart"/>
             <w:r>
               <w:t>StoryFontName</w:t>
             </w:r>
+            <w:proofErr w:type="spellEnd"/>
           </w:p>
         </w:tc>
         <w:tc>
@@ -2206,9 +2550,11 @@
             <w:tcW w:w="0" w:type="auto"/>
           </w:tcPr>
           <w:p>
+            <w:proofErr w:type="spellStart"/>
             <w:r>
               <w:t>StoryFontSize</w:t>
             </w:r>
+            <w:proofErr w:type="spellEnd"/>
           </w:p>
         </w:tc>
         <w:tc>
@@ -2238,9 +2584,11 @@
             <w:tcW w:w="0" w:type="auto"/>
           </w:tcPr>
           <w:p>
+            <w:proofErr w:type="spellStart"/>
             <w:r>
               <w:t>StoryPageHorizontalPlacement</w:t>
             </w:r>
+            <w:proofErr w:type="spellEnd"/>
           </w:p>
         </w:tc>
         <w:tc>
@@ -2303,9 +2651,11 @@
             <w:tcW w:w="0" w:type="auto"/>
           </w:tcPr>
           <w:p>
+            <w:proofErr w:type="spellStart"/>
             <w:r>
               <w:t>StoryPageNumber</w:t>
             </w:r>
+            <w:proofErr w:type="spellEnd"/>
           </w:p>
         </w:tc>
         <w:tc>
@@ -2335,9 +2685,11 @@
             <w:tcW w:w="0" w:type="auto"/>
           </w:tcPr>
           <w:p>
+            <w:proofErr w:type="spellStart"/>
             <w:r>
               <w:t>StoryPageVerticalPlacement</w:t>
             </w:r>
+            <w:proofErr w:type="spellEnd"/>
           </w:p>
         </w:tc>
         <w:tc>
@@ -2400,9 +2752,11 @@
             <w:tcW w:w="0" w:type="auto"/>
           </w:tcPr>
           <w:p>
+            <w:proofErr w:type="spellStart"/>
             <w:r>
               <w:t>StoryPageWidth</w:t>
             </w:r>
+            <w:proofErr w:type="spellEnd"/>
           </w:p>
         </w:tc>
         <w:tc>
@@ -2432,9 +2786,11 @@
             <w:tcW w:w="0" w:type="auto"/>
           </w:tcPr>
           <w:p>
+            <w:proofErr w:type="spellStart"/>
             <w:r>
               <w:t>StoryPageX</w:t>
             </w:r>
+            <w:proofErr w:type="spellEnd"/>
           </w:p>
         </w:tc>
         <w:tc>
@@ -2464,9 +2820,11 @@
             <w:tcW w:w="0" w:type="auto"/>
           </w:tcPr>
           <w:p>
+            <w:proofErr w:type="spellStart"/>
             <w:r>
               <w:t>StoryPageY</w:t>
             </w:r>
+            <w:proofErr w:type="spellEnd"/>
           </w:p>
         </w:tc>
         <w:tc>
@@ -2496,10 +2854,11 @@
             <w:tcW w:w="0" w:type="auto"/>
           </w:tcPr>
           <w:p>
-            <w:r>
-              <w:lastRenderedPageBreak/>
+            <w:proofErr w:type="spellStart"/>
+            <w:r>
               <w:t>StoryShapeType</w:t>
             </w:r>
+            <w:proofErr w:type="spellEnd"/>
           </w:p>
         </w:tc>
         <w:tc>
@@ -2549,6 +2908,370 @@
       </w:tr>
     </w:tbl>
     <w:p/>
+    <w:p/>
+    <w:p>
+      <w:pPr>
+        <w:pStyle w:val="Heading2"/>
+      </w:pPr>
+      <w:r>
+        <w:t>Resource</w:t>
+      </w:r>
+      <w:r>
+        <w:t xml:space="preserve"> Collection</w:t>
+      </w:r>
+    </w:p>
+    <w:p>
+      <w:r>
+        <w:t xml:space="preserve">The </w:t>
+      </w:r>
+      <w:r>
+        <w:t>Resource</w:t>
+      </w:r>
+      <w:r>
+        <w:t xml:space="preserve"> collection of a </w:t>
+      </w:r>
+      <w:proofErr w:type="spellStart"/>
+      <w:r>
+        <w:t>NodeFile</w:t>
+      </w:r>
+      <w:proofErr w:type="spellEnd"/>
+      <w:r>
+        <w:t xml:space="preserve"> contains zero or more </w:t>
+      </w:r>
+      <w:r>
+        <w:t>Resource</w:t>
+      </w:r>
+      <w:r>
+        <w:t xml:space="preserve"> items.</w:t>
+      </w:r>
+    </w:p>
+    <w:p/>
+    <w:p>
+      <w:pPr>
+        <w:pStyle w:val="Heading2"/>
+      </w:pPr>
+      <w:r>
+        <w:t>Resource</w:t>
+      </w:r>
+      <w:r>
+        <w:t xml:space="preserve"> Object</w:t>
+      </w:r>
+    </w:p>
+    <w:p>
+      <w:r>
+        <w:t xml:space="preserve">The </w:t>
+      </w:r>
+      <w:r>
+        <w:t>Resource</w:t>
+      </w:r>
+      <w:r>
+        <w:t xml:space="preserve"> object </w:t>
+      </w:r>
+      <w:r>
+        <w:t xml:space="preserve">defines properties that allow the file to provide single-instance content storage of different types for an unlimited number of </w:t>
+      </w:r>
+      <w:proofErr w:type="gramStart"/>
+      <w:r>
+        <w:t>node</w:t>
+      </w:r>
+      <w:proofErr w:type="gramEnd"/>
+      <w:r>
+        <w:t>, socket, and property objects.</w:t>
+      </w:r>
+    </w:p>
+    <w:p>
+      <w:r>
+        <w:t>Following are the currently defined object-level properties of the resource.</w:t>
+      </w:r>
+    </w:p>
+    <w:p/>
+    <w:tbl>
+      <w:tblPr>
+        <w:tblStyle w:val="TableGrid"/>
+        <w:tblW w:w="0" w:type="auto"/>
+        <w:tblInd w:w="720" w:type="dxa"/>
+        <w:tblLook w:val="04A0" w:firstRow="1" w:lastRow="0" w:firstColumn="1" w:lastColumn="0" w:noHBand="0" w:noVBand="1"/>
+      </w:tblPr>
+      <w:tblGrid>
+        <w:gridCol w:w="1828"/>
+        <w:gridCol w:w="1334"/>
+        <w:gridCol w:w="5468"/>
+      </w:tblGrid>
+      <w:tr>
+        <w:tc>
+          <w:tcPr>
+            <w:tcW w:w="0" w:type="auto"/>
+            <w:shd w:val="clear" w:color="auto" w:fill="D9E2F3" w:themeFill="accent1" w:themeFillTint="33"/>
+          </w:tcPr>
+          <w:p>
+            <w:pPr>
+              <w:rPr>
+                <w:b/>
+                <w:bCs/>
+              </w:rPr>
+            </w:pPr>
+            <w:r>
+              <w:rPr>
+                <w:b/>
+                <w:bCs/>
+              </w:rPr>
+              <w:t>Name</w:t>
+            </w:r>
+          </w:p>
+        </w:tc>
+        <w:tc>
+          <w:tcPr>
+            <w:tcW w:w="0" w:type="auto"/>
+            <w:shd w:val="clear" w:color="auto" w:fill="D9E2F3" w:themeFill="accent1" w:themeFillTint="33"/>
+          </w:tcPr>
+          <w:p>
+            <w:pPr>
+              <w:rPr>
+                <w:b/>
+                <w:bCs/>
+              </w:rPr>
+            </w:pPr>
+            <w:r>
+              <w:rPr>
+                <w:b/>
+                <w:bCs/>
+              </w:rPr>
+              <w:t>Type</w:t>
+            </w:r>
+          </w:p>
+        </w:tc>
+        <w:tc>
+          <w:tcPr>
+            <w:tcW w:w="0" w:type="auto"/>
+            <w:shd w:val="clear" w:color="auto" w:fill="D9E2F3" w:themeFill="accent1" w:themeFillTint="33"/>
+          </w:tcPr>
+          <w:p>
+            <w:pPr>
+              <w:rPr>
+                <w:b/>
+                <w:bCs/>
+              </w:rPr>
+            </w:pPr>
+            <w:r>
+              <w:rPr>
+                <w:b/>
+                <w:bCs/>
+              </w:rPr>
+              <w:t>Description</w:t>
+            </w:r>
+          </w:p>
+        </w:tc>
+      </w:tr>
+      <w:tr>
+        <w:tc>
+          <w:tcPr>
+            <w:tcW w:w="0" w:type="auto"/>
+          </w:tcPr>
+          <w:p>
+            <w:proofErr w:type="spellStart"/>
+            <w:r>
+              <w:t>AbsoluteFilename</w:t>
+            </w:r>
+            <w:proofErr w:type="spellEnd"/>
+          </w:p>
+        </w:tc>
+        <w:tc>
+          <w:tcPr>
+            <w:tcW w:w="0" w:type="auto"/>
+          </w:tcPr>
+          <w:p>
+            <w:r>
+              <w:t>string</w:t>
+            </w:r>
+          </w:p>
+        </w:tc>
+        <w:tc>
+          <w:tcPr>
+            <w:tcW w:w="0" w:type="auto"/>
+          </w:tcPr>
+          <w:p>
+            <w:r>
+              <w:t xml:space="preserve">The full </w:t>
+            </w:r>
+            <w:r>
+              <w:t xml:space="preserve">path and </w:t>
+            </w:r>
+            <w:r>
+              <w:t xml:space="preserve">filename </w:t>
+            </w:r>
+            <w:r>
+              <w:t xml:space="preserve">of the resource file as it was </w:t>
+            </w:r>
+            <w:r>
+              <w:t>originally loaded into the file.</w:t>
+            </w:r>
+          </w:p>
+        </w:tc>
+      </w:tr>
+      <w:tr>
+        <w:tc>
+          <w:tcPr>
+            <w:tcW w:w="0" w:type="auto"/>
+          </w:tcPr>
+          <w:p>
+            <w:r>
+              <w:t>Properties</w:t>
+            </w:r>
+          </w:p>
+        </w:tc>
+        <w:tc>
+          <w:tcPr>
+            <w:tcW w:w="0" w:type="auto"/>
+          </w:tcPr>
+          <w:p>
+            <w:r>
+              <w:t>Property Collection</w:t>
+            </w:r>
+          </w:p>
+        </w:tc>
+        <w:tc>
+          <w:tcPr>
+            <w:tcW w:w="0" w:type="auto"/>
+          </w:tcPr>
+          <w:p>
+            <w:r>
+              <w:t>Collection of abstract properties for this resource.</w:t>
+            </w:r>
+          </w:p>
+        </w:tc>
+      </w:tr>
+      <w:tr>
+        <w:tc>
+          <w:tcPr>
+            <w:tcW w:w="0" w:type="auto"/>
+          </w:tcPr>
+          <w:p>
+            <w:proofErr w:type="spellStart"/>
+            <w:r>
+              <w:t>RelativeFilename</w:t>
+            </w:r>
+            <w:proofErr w:type="spellEnd"/>
+          </w:p>
+        </w:tc>
+        <w:tc>
+          <w:tcPr>
+            <w:tcW w:w="0" w:type="auto"/>
+          </w:tcPr>
+          <w:p>
+            <w:r>
+              <w:t>string</w:t>
+            </w:r>
+          </w:p>
+        </w:tc>
+        <w:tc>
+          <w:tcPr>
+            <w:tcW w:w="0" w:type="auto"/>
+          </w:tcPr>
+          <w:p>
+            <w:r>
+              <w:t>The relative filename</w:t>
+            </w:r>
+            <w:r>
+              <w:t xml:space="preserve"> to the loaded node data file</w:t>
+            </w:r>
+            <w:r>
+              <w:t>, if feasible. Otherwise, blank.</w:t>
+            </w:r>
+          </w:p>
+        </w:tc>
+      </w:tr>
+      <w:tr>
+        <w:tc>
+          <w:tcPr>
+            <w:tcW w:w="0" w:type="auto"/>
+          </w:tcPr>
+          <w:p>
+            <w:r>
+              <w:t>Ticket</w:t>
+            </w:r>
+          </w:p>
+        </w:tc>
+        <w:tc>
+          <w:tcPr>
+            <w:tcW w:w="0" w:type="auto"/>
+          </w:tcPr>
+          <w:p>
+            <w:r>
+              <w:t>string</w:t>
+            </w:r>
+          </w:p>
+        </w:tc>
+        <w:tc>
+          <w:tcPr>
+            <w:tcW w:w="0" w:type="auto"/>
+          </w:tcPr>
+          <w:p>
+            <w:r>
+              <w:t>The globally unique identification of this resource.</w:t>
+            </w:r>
+          </w:p>
+        </w:tc>
+      </w:tr>
+      <w:tr>
+        <w:tc>
+          <w:tcPr>
+            <w:tcW w:w="0" w:type="auto"/>
+          </w:tcPr>
+          <w:p>
+            <w:r>
+              <w:t>Uri</w:t>
+            </w:r>
+          </w:p>
+        </w:tc>
+        <w:tc>
+          <w:tcPr>
+            <w:tcW w:w="0" w:type="auto"/>
+          </w:tcPr>
+          <w:p>
+            <w:r>
+              <w:t>string</w:t>
+            </w:r>
+          </w:p>
+        </w:tc>
+        <w:tc>
+          <w:tcPr>
+            <w:tcW w:w="0" w:type="auto"/>
+          </w:tcPr>
+          <w:p>
+            <w:r>
+              <w:t xml:space="preserve">The active URI. If Data URI, the digital content of the data will be embedded in this field. Otherwise, </w:t>
+            </w:r>
+            <w:r>
+              <w:t>if this resource is accessed by a link, the standard HTML HREF syntax will be used.</w:t>
+            </w:r>
+          </w:p>
+        </w:tc>
+      </w:tr>
+    </w:tbl>
+    <w:p/>
+    <w:p/>
+    <w:p>
+      <w:pPr>
+        <w:pStyle w:val="Heading3"/>
+      </w:pPr>
+      <w:r>
+        <w:t>Resource</w:t>
+      </w:r>
+      <w:r>
+        <w:t xml:space="preserve"> Properties</w:t>
+      </w:r>
+    </w:p>
+    <w:p>
+      <w:r>
+        <w:t xml:space="preserve">Similarly to the node and socket objects, the </w:t>
+      </w:r>
+      <w:r>
+        <w:t>Resource</w:t>
+      </w:r>
+      <w:r>
+        <w:t xml:space="preserve"> object is extensible through the presence of an abstract Properties collection. The properties of this object can be used for any purpose.</w:t>
+      </w:r>
+    </w:p>
     <w:p/>
     <w:sectPr>
       <w:pgSz w:w="12240" w:h="15840"/>
@@ -2563,6 +3286,232 @@
 <file path=word/numbering.xml><?xml version="1.0" encoding="utf-8"?>
 <w:numbering xmlns:wpc="http://schemas.microsoft.com/office/word/2010/wordprocessingCanvas" xmlns:cx="http://schemas.microsoft.com/office/drawing/2014/chartex" xmlns:cx1="http://schemas.microsoft.com/office/drawing/2015/9/8/chartex" xmlns:cx2="http://schemas.microsoft.com/office/drawing/2015/10/21/chartex" xmlns:cx3="http://schemas.microsoft.com/office/drawing/2016/5/9/chartex" xmlns:cx4="http://schemas.microsoft.com/office/drawing/2016/5/10/chartex" xmlns:cx5="http://schemas.microsoft.com/office/drawing/2016/5/11/chartex" xmlns:cx6="http://schemas.microsoft.com/office/drawing/2016/5/12/chartex" xmlns:cx7="http://schemas.microsoft.com/office/drawing/2016/5/13/chartex" xmlns:cx8="http://schemas.microsoft.com/office/drawing/2016/5/14/chartex" xmlns:mc="http://schemas.openxmlformats.org/markup-compatibility/2006" xmlns:aink="http://schemas.microsoft.com/office/drawing/2016/ink" xmlns:am3d="http://schemas.microsoft.com/office/drawing/2017/model3d" xmlns:o="urn:schemas-microsoft-com:office:office" xmlns:r="http://schemas.openxmlformats.org/officeDocument/2006/relationships" xmlns:m="http://schemas.openxmlformats.org/officeDocument/2006/math" xmlns:v="urn:schemas-microsoft-com:vml" xmlns:wp14="http://schemas.microsoft.com/office/word/2010/wordprocessingDrawing" xmlns:wp="http://schemas.openxmlformats.org/drawingml/2006/wordprocessingDrawing" xmlns:w10="urn:schemas-microsoft-com:office:word" xmlns:w="http://schemas.openxmlformats.org/wordprocessingml/2006/main" xmlns:w14="http://schemas.microsoft.com/office/word/2010/wordml" xmlns:w15="http://schemas.microsoft.com/office/word/2012/wordml" xmlns:w16cex="http://schemas.microsoft.com/office/word/2018/wordml/cex" xmlns:w16cid="http://schemas.microsoft.com/office/word/2016/wordml/cid" xmlns:w16="http://schemas.microsoft.com/office/word/2018/wordml" xmlns:w16se="http://schemas.microsoft.com/office/word/2015/wordml/symex" xmlns:wpg="http://schemas.microsoft.com/office/word/2010/wordprocessingGroup" xmlns:wpi="http://schemas.microsoft.com/office/word/2010/wordprocessingInk" xmlns:wne="http://schemas.microsoft.com/office/word/2006/wordml" xmlns:wps="http://schemas.microsoft.com/office/word/2010/wordprocessingShape" mc:Ignorable="w14 w15 w16se w16cid w16 w16cex wp14">
   <w:abstractNum w:abstractNumId="0" w15:restartNumberingAfterBreak="0">
+    <w:nsid w:val="3ABC738C"/>
+    <w:multiLevelType w:val="hybridMultilevel"/>
+    <w:tmpl w:val="01E87D04"/>
+    <w:lvl w:ilvl="0" w:tplc="04090001">
+      <w:start w:val="1"/>
+      <w:numFmt w:val="bullet"/>
+      <w:lvlText w:val=""/>
+      <w:lvlJc w:val="left"/>
+      <w:pPr>
+        <w:ind w:left="720" w:hanging="360"/>
+      </w:pPr>
+      <w:rPr>
+        <w:rFonts w:ascii="Symbol" w:hAnsi="Symbol" w:hint="default"/>
+      </w:rPr>
+    </w:lvl>
+    <w:lvl w:ilvl="1" w:tplc="04090003" w:tentative="1">
+      <w:start w:val="1"/>
+      <w:numFmt w:val="bullet"/>
+      <w:lvlText w:val="o"/>
+      <w:lvlJc w:val="left"/>
+      <w:pPr>
+        <w:ind w:left="1440" w:hanging="360"/>
+      </w:pPr>
+      <w:rPr>
+        <w:rFonts w:ascii="Courier New" w:hAnsi="Courier New" w:cs="Courier New" w:hint="default"/>
+      </w:rPr>
+    </w:lvl>
+    <w:lvl w:ilvl="2" w:tplc="04090005" w:tentative="1">
+      <w:start w:val="1"/>
+      <w:numFmt w:val="bullet"/>
+      <w:lvlText w:val=""/>
+      <w:lvlJc w:val="left"/>
+      <w:pPr>
+        <w:ind w:left="2160" w:hanging="360"/>
+      </w:pPr>
+      <w:rPr>
+        <w:rFonts w:ascii="Wingdings" w:hAnsi="Wingdings" w:hint="default"/>
+      </w:rPr>
+    </w:lvl>
+    <w:lvl w:ilvl="3" w:tplc="04090001" w:tentative="1">
+      <w:start w:val="1"/>
+      <w:numFmt w:val="bullet"/>
+      <w:lvlText w:val=""/>
+      <w:lvlJc w:val="left"/>
+      <w:pPr>
+        <w:ind w:left="2880" w:hanging="360"/>
+      </w:pPr>
+      <w:rPr>
+        <w:rFonts w:ascii="Symbol" w:hAnsi="Symbol" w:hint="default"/>
+      </w:rPr>
+    </w:lvl>
+    <w:lvl w:ilvl="4" w:tplc="04090003" w:tentative="1">
+      <w:start w:val="1"/>
+      <w:numFmt w:val="bullet"/>
+      <w:lvlText w:val="o"/>
+      <w:lvlJc w:val="left"/>
+      <w:pPr>
+        <w:ind w:left="3600" w:hanging="360"/>
+      </w:pPr>
+      <w:rPr>
+        <w:rFonts w:ascii="Courier New" w:hAnsi="Courier New" w:cs="Courier New" w:hint="default"/>
+      </w:rPr>
+    </w:lvl>
+    <w:lvl w:ilvl="5" w:tplc="04090005" w:tentative="1">
+      <w:start w:val="1"/>
+      <w:numFmt w:val="bullet"/>
+      <w:lvlText w:val=""/>
+      <w:lvlJc w:val="left"/>
+      <w:pPr>
+        <w:ind w:left="4320" w:hanging="360"/>
+      </w:pPr>
+      <w:rPr>
+        <w:rFonts w:ascii="Wingdings" w:hAnsi="Wingdings" w:hint="default"/>
+      </w:rPr>
+    </w:lvl>
+    <w:lvl w:ilvl="6" w:tplc="04090001" w:tentative="1">
+      <w:start w:val="1"/>
+      <w:numFmt w:val="bullet"/>
+      <w:lvlText w:val=""/>
+      <w:lvlJc w:val="left"/>
+      <w:pPr>
+        <w:ind w:left="5040" w:hanging="360"/>
+      </w:pPr>
+      <w:rPr>
+        <w:rFonts w:ascii="Symbol" w:hAnsi="Symbol" w:hint="default"/>
+      </w:rPr>
+    </w:lvl>
+    <w:lvl w:ilvl="7" w:tplc="04090003" w:tentative="1">
+      <w:start w:val="1"/>
+      <w:numFmt w:val="bullet"/>
+      <w:lvlText w:val="o"/>
+      <w:lvlJc w:val="left"/>
+      <w:pPr>
+        <w:ind w:left="5760" w:hanging="360"/>
+      </w:pPr>
+      <w:rPr>
+        <w:rFonts w:ascii="Courier New" w:hAnsi="Courier New" w:cs="Courier New" w:hint="default"/>
+      </w:rPr>
+    </w:lvl>
+    <w:lvl w:ilvl="8" w:tplc="04090005" w:tentative="1">
+      <w:start w:val="1"/>
+      <w:numFmt w:val="bullet"/>
+      <w:lvlText w:val=""/>
+      <w:lvlJc w:val="left"/>
+      <w:pPr>
+        <w:ind w:left="6480" w:hanging="360"/>
+      </w:pPr>
+      <w:rPr>
+        <w:rFonts w:ascii="Wingdings" w:hAnsi="Wingdings" w:hint="default"/>
+      </w:rPr>
+    </w:lvl>
+  </w:abstractNum>
+  <w:abstractNum w:abstractNumId="1" w15:restartNumberingAfterBreak="0">
+    <w:nsid w:val="6B7712EA"/>
+    <w:multiLevelType w:val="hybridMultilevel"/>
+    <w:tmpl w:val="B4C80D2A"/>
+    <w:lvl w:ilvl="0" w:tplc="04090001">
+      <w:start w:val="1"/>
+      <w:numFmt w:val="bullet"/>
+      <w:lvlText w:val=""/>
+      <w:lvlJc w:val="left"/>
+      <w:pPr>
+        <w:ind w:left="720" w:hanging="360"/>
+      </w:pPr>
+      <w:rPr>
+        <w:rFonts w:ascii="Symbol" w:hAnsi="Symbol" w:hint="default"/>
+      </w:rPr>
+    </w:lvl>
+    <w:lvl w:ilvl="1" w:tplc="04090003">
+      <w:start w:val="1"/>
+      <w:numFmt w:val="bullet"/>
+      <w:lvlText w:val="o"/>
+      <w:lvlJc w:val="left"/>
+      <w:pPr>
+        <w:ind w:left="1440" w:hanging="360"/>
+      </w:pPr>
+      <w:rPr>
+        <w:rFonts w:ascii="Courier New" w:hAnsi="Courier New" w:cs="Courier New" w:hint="default"/>
+      </w:rPr>
+    </w:lvl>
+    <w:lvl w:ilvl="2" w:tplc="04090005">
+      <w:start w:val="1"/>
+      <w:numFmt w:val="bullet"/>
+      <w:lvlText w:val=""/>
+      <w:lvlJc w:val="left"/>
+      <w:pPr>
+        <w:ind w:left="2160" w:hanging="360"/>
+      </w:pPr>
+      <w:rPr>
+        <w:rFonts w:ascii="Wingdings" w:hAnsi="Wingdings" w:hint="default"/>
+      </w:rPr>
+    </w:lvl>
+    <w:lvl w:ilvl="3" w:tplc="04090001">
+      <w:start w:val="1"/>
+      <w:numFmt w:val="bullet"/>
+      <w:lvlText w:val=""/>
+      <w:lvlJc w:val="left"/>
+      <w:pPr>
+        <w:ind w:left="2880" w:hanging="360"/>
+      </w:pPr>
+      <w:rPr>
+        <w:rFonts w:ascii="Symbol" w:hAnsi="Symbol" w:hint="default"/>
+      </w:rPr>
+    </w:lvl>
+    <w:lvl w:ilvl="4" w:tplc="04090003">
+      <w:start w:val="1"/>
+      <w:numFmt w:val="bullet"/>
+      <w:lvlText w:val="o"/>
+      <w:lvlJc w:val="left"/>
+      <w:pPr>
+        <w:ind w:left="3600" w:hanging="360"/>
+      </w:pPr>
+      <w:rPr>
+        <w:rFonts w:ascii="Courier New" w:hAnsi="Courier New" w:cs="Courier New" w:hint="default"/>
+      </w:rPr>
+    </w:lvl>
+    <w:lvl w:ilvl="5" w:tplc="04090005">
+      <w:start w:val="1"/>
+      <w:numFmt w:val="bullet"/>
+      <w:lvlText w:val=""/>
+      <w:lvlJc w:val="left"/>
+      <w:pPr>
+        <w:ind w:left="4320" w:hanging="360"/>
+      </w:pPr>
+      <w:rPr>
+        <w:rFonts w:ascii="Wingdings" w:hAnsi="Wingdings" w:hint="default"/>
+      </w:rPr>
+    </w:lvl>
+    <w:lvl w:ilvl="6" w:tplc="04090001" w:tentative="1">
+      <w:start w:val="1"/>
+      <w:numFmt w:val="bullet"/>
+      <w:lvlText w:val=""/>
+      <w:lvlJc w:val="left"/>
+      <w:pPr>
+        <w:ind w:left="5040" w:hanging="360"/>
+      </w:pPr>
+      <w:rPr>
+        <w:rFonts w:ascii="Symbol" w:hAnsi="Symbol" w:hint="default"/>
+      </w:rPr>
+    </w:lvl>
+    <w:lvl w:ilvl="7" w:tplc="04090003" w:tentative="1">
+      <w:start w:val="1"/>
+      <w:numFmt w:val="bullet"/>
+      <w:lvlText w:val="o"/>
+      <w:lvlJc w:val="left"/>
+      <w:pPr>
+        <w:ind w:left="5760" w:hanging="360"/>
+      </w:pPr>
+      <w:rPr>
+        <w:rFonts w:ascii="Courier New" w:hAnsi="Courier New" w:cs="Courier New" w:hint="default"/>
+      </w:rPr>
+    </w:lvl>
+    <w:lvl w:ilvl="8" w:tplc="04090005" w:tentative="1">
+      <w:start w:val="1"/>
+      <w:numFmt w:val="bullet"/>
+      <w:lvlText w:val=""/>
+      <w:lvlJc w:val="left"/>
+      <w:pPr>
+        <w:ind w:left="6480" w:hanging="360"/>
+      </w:pPr>
+      <w:rPr>
+        <w:rFonts w:ascii="Wingdings" w:hAnsi="Wingdings" w:hint="default"/>
+      </w:rPr>
+    </w:lvl>
+  </w:abstractNum>
+  <w:abstractNum w:abstractNumId="2" w15:restartNumberingAfterBreak="0">
     <w:nsid w:val="7E9D0E4B"/>
     <w:multiLevelType w:val="hybridMultilevel"/>
     <w:tmpl w:val="1E7A9762"/>
@@ -2675,7 +3624,13 @@
     </w:lvl>
   </w:abstractNum>
   <w:num w:numId="1">
+    <w:abstractNumId w:val="2"/>
+  </w:num>
+  <w:num w:numId="2">
     <w:abstractNumId w:val="0"/>
+  </w:num>
+  <w:num w:numId="3">
+    <w:abstractNumId w:val="1"/>
   </w:num>
 </w:numbering>
 </file>

</xml_diff>